<commit_message>
last version - task1
</commit_message>
<xml_diff>
--- a/Assignment 1/G4_Answers.Ass.1.docx
+++ b/Assignment 1/G4_Answers.Ass.1.docx
@@ -4,7 +4,7 @@
   <w:body>
     <w:p>
       <w:pPr>
-        <w:pStyle w:val="1"/>
+        <w:pStyle w:val="Heading1"/>
         <w:spacing w:line="276" w:lineRule="auto"/>
         <w:rPr>
           <w:rtl/>
@@ -310,7 +310,7 @@
     </w:p>
     <w:p>
       <w:pPr>
-        <w:pStyle w:val="a3"/>
+        <w:pStyle w:val="ListParagraph"/>
         <w:numPr>
           <w:ilvl w:val="0"/>
           <w:numId w:val="1"/>
@@ -433,7 +433,7 @@
     </w:p>
     <w:p>
       <w:pPr>
-        <w:pStyle w:val="a3"/>
+        <w:pStyle w:val="ListParagraph"/>
         <w:numPr>
           <w:ilvl w:val="0"/>
           <w:numId w:val="1"/>
@@ -555,7 +555,7 @@
     </w:p>
     <w:p>
       <w:pPr>
-        <w:pStyle w:val="a3"/>
+        <w:pStyle w:val="ListParagraph"/>
         <w:numPr>
           <w:ilvl w:val="0"/>
           <w:numId w:val="1"/>
@@ -610,7 +610,7 @@
     </w:p>
     <w:p>
       <w:pPr>
-        <w:pStyle w:val="a3"/>
+        <w:pStyle w:val="ListParagraph"/>
         <w:spacing w:line="276" w:lineRule="auto"/>
         <w:rPr>
           <w:rFonts w:cs="Arial"/>
@@ -733,7 +733,7 @@
     </w:p>
     <w:p>
       <w:pPr>
-        <w:pStyle w:val="a3"/>
+        <w:pStyle w:val="ListParagraph"/>
         <w:numPr>
           <w:ilvl w:val="0"/>
           <w:numId w:val="3"/>
@@ -766,7 +766,7 @@
     </w:p>
     <w:p>
       <w:pPr>
-        <w:pStyle w:val="a3"/>
+        <w:pStyle w:val="ListParagraph"/>
         <w:spacing w:line="276" w:lineRule="auto"/>
         <w:rPr>
           <w:rtl/>
@@ -821,7 +821,7 @@
     </w:p>
     <w:p>
       <w:pPr>
-        <w:pStyle w:val="a3"/>
+        <w:pStyle w:val="ListParagraph"/>
         <w:spacing w:line="276" w:lineRule="auto"/>
         <w:rPr>
           <w:rtl/>
@@ -893,7 +893,7 @@
     </w:p>
     <w:p>
       <w:pPr>
-        <w:pStyle w:val="a3"/>
+        <w:pStyle w:val="ListParagraph"/>
         <w:spacing w:before="240" w:line="276" w:lineRule="auto"/>
         <w:rPr>
           <w:rtl/>
@@ -925,7 +925,7 @@
     </w:p>
     <w:p>
       <w:pPr>
-        <w:pStyle w:val="a3"/>
+        <w:pStyle w:val="ListParagraph"/>
         <w:spacing w:after="0" w:line="276" w:lineRule="auto"/>
         <w:rPr>
           <w:sz w:val="14"/>
@@ -936,7 +936,7 @@
     </w:p>
     <w:p>
       <w:pPr>
-        <w:pStyle w:val="a3"/>
+        <w:pStyle w:val="ListParagraph"/>
         <w:numPr>
           <w:ilvl w:val="0"/>
           <w:numId w:val="5"/>
@@ -1027,7 +1027,7 @@
     </w:p>
     <w:p>
       <w:pPr>
-        <w:pStyle w:val="a3"/>
+        <w:pStyle w:val="ListParagraph"/>
         <w:numPr>
           <w:ilvl w:val="0"/>
           <w:numId w:val="5"/>
@@ -1067,7 +1067,7 @@
     </w:p>
     <w:p>
       <w:pPr>
-        <w:pStyle w:val="a3"/>
+        <w:pStyle w:val="ListParagraph"/>
         <w:numPr>
           <w:ilvl w:val="0"/>
           <w:numId w:val="5"/>
@@ -1174,7 +1174,7 @@
     </w:p>
     <w:p>
       <w:pPr>
-        <w:pStyle w:val="a3"/>
+        <w:pStyle w:val="ListParagraph"/>
         <w:numPr>
           <w:ilvl w:val="0"/>
           <w:numId w:val="5"/>
@@ -1245,7 +1245,7 @@
     </w:p>
     <w:p>
       <w:pPr>
-        <w:pStyle w:val="a3"/>
+        <w:pStyle w:val="ListParagraph"/>
         <w:numPr>
           <w:ilvl w:val="0"/>
           <w:numId w:val="5"/>
@@ -1413,7 +1413,7 @@
     </w:p>
     <w:p>
       <w:pPr>
-        <w:pStyle w:val="a3"/>
+        <w:pStyle w:val="ListParagraph"/>
         <w:numPr>
           <w:ilvl w:val="0"/>
           <w:numId w:val="3"/>
@@ -1512,7 +1512,16 @@
           <w:bCs/>
           <w:rtl/>
         </w:rPr>
-        <w:t>דרישות המידע</w:t>
+        <w:t>מרכיבי</w:t>
+      </w:r>
+      <w:r>
+        <w:rPr>
+          <w:rFonts w:hint="cs"/>
+          <w:b/>
+          <w:bCs/>
+          <w:rtl/>
+        </w:rPr>
+        <w:t xml:space="preserve"> המידע</w:t>
       </w:r>
       <w:r>
         <w:rPr>
@@ -1533,12 +1542,54 @@
           <w:rFonts w:hint="cs"/>
           <w:rtl/>
         </w:rPr>
-        <w:t xml:space="preserve"> דרישות מידע הן דרישות המתייחסות לישויות המידע בהן נדרשת התכנה לטפל כגון: מבני נתונים, בסיס נתונים וכדומה.</w:t>
-      </w:r>
-    </w:p>
-    <w:p>
-      <w:pPr>
-        <w:pStyle w:val="a3"/>
+        <w:t xml:space="preserve"> </w:t>
+      </w:r>
+      <w:r>
+        <w:rPr>
+          <w:rFonts w:hint="cs"/>
+          <w:rtl/>
+        </w:rPr>
+        <w:t>מרכיבי הידע הינם רכיבים פונקציולניים במערכת</w:t>
+      </w:r>
+      <w:r>
+        <w:rPr>
+          <w:rFonts w:hint="cs"/>
+          <w:rtl/>
+        </w:rPr>
+        <w:t xml:space="preserve"> המת</w:t>
+      </w:r>
+      <w:r>
+        <w:rPr>
+          <w:rFonts w:hint="cs"/>
+          <w:rtl/>
+        </w:rPr>
+        <w:t>י</w:t>
+      </w:r>
+      <w:r>
+        <w:rPr>
+          <w:rFonts w:hint="cs"/>
+          <w:rtl/>
+        </w:rPr>
+        <w:t>י</w:t>
+      </w:r>
+      <w:r>
+        <w:rPr>
+          <w:rFonts w:hint="cs"/>
+          <w:rtl/>
+        </w:rPr>
+        <w:t>חסים</w:t>
+      </w:r>
+      <w:r>
+        <w:rPr>
+          <w:rFonts w:hint="cs"/>
+          <w:rtl/>
+        </w:rPr>
+        <w:t xml:space="preserve"> לישויות המידע בהן נדרשת התכנה לטפל כגון: מבני נתונים, בסיס נתונים וכדומה.</w:t>
+      </w:r>
+    </w:p>
+    <w:p>
+      <w:pPr>
+        <w:pStyle w:val="ListParagraph"/>
         <w:spacing w:after="0" w:line="276" w:lineRule="auto"/>
         <w:rPr>
           <w:rtl/>
@@ -1563,7 +1614,21 @@
           <w:rFonts w:hint="cs"/>
           <w:rtl/>
         </w:rPr>
-        <w:t xml:space="preserve"> עבור דרישות מידע של מערכת "זר-לי"</w:t>
+        <w:t xml:space="preserve"> עבור </w:t>
+      </w:r>
+      <w:r>
+        <w:rPr>
+          <w:rFonts w:hint="cs"/>
+          <w:rtl/>
+        </w:rPr>
+        <w:t>רכיבי המידע</w:t>
+      </w:r>
+      <w:r>
+        <w:rPr>
+          <w:rFonts w:hint="cs"/>
+          <w:rtl/>
+        </w:rPr>
+        <w:t xml:space="preserve"> של מערכת "זר-לי"</w:t>
       </w:r>
       <w:r>
         <w:rPr>
@@ -1575,7 +1640,7 @@
     </w:p>
     <w:p>
       <w:pPr>
-        <w:pStyle w:val="a3"/>
+        <w:pStyle w:val="ListParagraph"/>
         <w:spacing w:after="0" w:line="276" w:lineRule="auto"/>
         <w:rPr>
           <w:sz w:val="8"/>
@@ -1593,7 +1658,7 @@
     </w:p>
     <w:p>
       <w:pPr>
-        <w:pStyle w:val="a3"/>
+        <w:pStyle w:val="ListParagraph"/>
         <w:numPr>
           <w:ilvl w:val="0"/>
           <w:numId w:val="6"/>
@@ -1617,7 +1682,7 @@
     </w:p>
     <w:p>
       <w:pPr>
-        <w:pStyle w:val="a3"/>
+        <w:pStyle w:val="ListParagraph"/>
         <w:numPr>
           <w:ilvl w:val="0"/>
           <w:numId w:val="6"/>
@@ -1647,7 +1712,7 @@
     </w:p>
     <w:p>
       <w:pPr>
-        <w:pStyle w:val="a3"/>
+        <w:pStyle w:val="ListParagraph"/>
         <w:numPr>
           <w:ilvl w:val="0"/>
           <w:numId w:val="6"/>
@@ -1723,7 +1788,7 @@
     </w:p>
     <w:p>
       <w:pPr>
-        <w:pStyle w:val="a3"/>
+        <w:pStyle w:val="ListParagraph"/>
         <w:spacing w:line="276" w:lineRule="auto"/>
         <w:rPr>
           <w:rtl/>
@@ -1750,14 +1815,28 @@
           <w:bCs/>
           <w:rtl/>
         </w:rPr>
-        <w:t>דרישות הממשק</w:t>
-      </w:r>
-      <w:r>
-        <w:rPr>
-          <w:rFonts w:hint="cs"/>
-          <w:rtl/>
-        </w:rPr>
-        <w:t xml:space="preserve"> של מערכת "זר-לי". דרישות </w:t>
+        <w:t>מרכיבי הממשק</w:t>
+      </w:r>
+      <w:r>
+        <w:rPr>
+          <w:rFonts w:hint="cs"/>
+          <w:rtl/>
+        </w:rPr>
+        <w:t xml:space="preserve"> של מערכת "זר-לי". </w:t>
+      </w:r>
+      <w:r>
+        <w:rPr>
+          <w:rFonts w:hint="cs"/>
+          <w:rtl/>
+        </w:rPr>
+        <w:t>מרכיבי</w:t>
+      </w:r>
+      <w:r>
+        <w:rPr>
+          <w:rFonts w:hint="cs"/>
+          <w:rtl/>
+        </w:rPr>
+        <w:t xml:space="preserve"> </w:t>
       </w:r>
       <w:r>
         <w:rPr>
@@ -1771,7 +1850,49 @@
           <w:rFonts w:hint="cs"/>
           <w:rtl/>
         </w:rPr>
-        <w:t xml:space="preserve"> הן דרישות המתייחסות </w:t>
+        <w:t xml:space="preserve"> ה</w:t>
+      </w:r>
+      <w:r>
+        <w:rPr>
+          <w:rFonts w:hint="cs"/>
+          <w:rtl/>
+        </w:rPr>
+        <w:t>ינם רכיבים</w:t>
+      </w:r>
+      <w:r>
+        <w:rPr>
+          <w:rFonts w:hint="cs"/>
+          <w:rtl/>
+        </w:rPr>
+        <w:t xml:space="preserve"> </w:t>
+      </w:r>
+      <w:r>
+        <w:rPr>
+          <w:rFonts w:hint="cs"/>
+          <w:rtl/>
+        </w:rPr>
+        <w:t xml:space="preserve">פונקציולניים במערכת </w:t>
+      </w:r>
+      <w:r>
+        <w:rPr>
+          <w:rFonts w:hint="cs"/>
+          <w:rtl/>
+        </w:rPr>
+        <w:t>המתייחס</w:t>
+      </w:r>
+      <w:r>
+        <w:rPr>
+          <w:rFonts w:hint="cs"/>
+          <w:rtl/>
+        </w:rPr>
+        <w:t>ים</w:t>
+      </w:r>
+      <w:r>
+        <w:rPr>
+          <w:rFonts w:hint="cs"/>
+          <w:rtl/>
+        </w:rPr>
+        <w:t xml:space="preserve"> </w:t>
       </w:r>
       <w:r>
         <w:rPr>
@@ -1832,7 +1953,7 @@
     </w:p>
     <w:p>
       <w:pPr>
-        <w:pStyle w:val="a3"/>
+        <w:pStyle w:val="ListParagraph"/>
         <w:spacing w:line="276" w:lineRule="auto"/>
         <w:rPr>
           <w:rtl/>
@@ -1882,7 +2003,7 @@
     </w:p>
     <w:p>
       <w:pPr>
-        <w:pStyle w:val="a3"/>
+        <w:pStyle w:val="ListParagraph"/>
         <w:spacing w:line="276" w:lineRule="auto"/>
         <w:rPr>
           <w:rtl/>
@@ -1891,7 +2012,7 @@
     </w:p>
     <w:p>
       <w:pPr>
-        <w:pStyle w:val="a3"/>
+        <w:pStyle w:val="ListParagraph"/>
         <w:numPr>
           <w:ilvl w:val="0"/>
           <w:numId w:val="3"/>
@@ -1933,21 +2054,12 @@
           <w:rFonts w:hint="cs"/>
           <w:rtl/>
         </w:rPr>
-        <w:t>, כעת נציע את הדרכים שלנו בכדי להתגבר על המגבלות ש</w:t>
-      </w:r>
-      <w:bookmarkStart w:id="0" w:name="_GoBack"/>
-      <w:bookmarkEnd w:id="0"/>
-      <w:r>
-        <w:rPr>
-          <w:rFonts w:hint="cs"/>
-          <w:rtl/>
-        </w:rPr>
-        <w:t>תוארו:</w:t>
-      </w:r>
-    </w:p>
-    <w:p>
-      <w:pPr>
-        <w:pStyle w:val="a3"/>
+        <w:t>, כעת נציע את הדרכים שלנו בכדי להתגבר על המגבלות שתוארו:</w:t>
+      </w:r>
+    </w:p>
+    <w:p>
+      <w:pPr>
+        <w:pStyle w:val="ListParagraph"/>
         <w:spacing w:line="276" w:lineRule="auto"/>
         <w:rPr>
           <w:sz w:val="12"/>
@@ -1958,7 +2070,7 @@
     </w:p>
     <w:p>
       <w:pPr>
-        <w:pStyle w:val="a3"/>
+        <w:pStyle w:val="ListParagraph"/>
         <w:numPr>
           <w:ilvl w:val="0"/>
           <w:numId w:val="7"/>
@@ -1984,7 +2096,21 @@
           <w:rFonts w:hint="cs"/>
           <w:rtl/>
         </w:rPr>
-        <w:t xml:space="preserve">די להתגבר על המגבלות שתוארו במסגרת דרישות המידע של המערכת, נעזר בתרשים </w:t>
+        <w:t xml:space="preserve">די להתגבר על המגבלות שתוארו במסגרת </w:t>
+      </w:r>
+      <w:r>
+        <w:rPr>
+          <w:rFonts w:hint="cs"/>
+          <w:rtl/>
+        </w:rPr>
+        <w:t>מרכיבי</w:t>
+      </w:r>
+      <w:r>
+        <w:rPr>
+          <w:rFonts w:hint="cs"/>
+          <w:rtl/>
+        </w:rPr>
+        <w:t xml:space="preserve"> המידע של המערכת, נעזר בתרשים </w:t>
       </w:r>
       <w:r>
         <w:rPr>
@@ -2012,7 +2138,7 @@
     </w:p>
     <w:p>
       <w:pPr>
-        <w:pStyle w:val="a3"/>
+        <w:pStyle w:val="ListParagraph"/>
         <w:spacing w:line="276" w:lineRule="auto"/>
         <w:ind w:left="1080"/>
         <w:rPr>
@@ -2154,7 +2280,7 @@
     </w:p>
     <w:p>
       <w:pPr>
-        <w:pStyle w:val="a3"/>
+        <w:pStyle w:val="ListParagraph"/>
         <w:spacing w:line="276" w:lineRule="auto"/>
         <w:ind w:left="1080"/>
         <w:rPr>
@@ -2185,7 +2311,7 @@
     </w:p>
     <w:p>
       <w:pPr>
-        <w:pStyle w:val="a3"/>
+        <w:pStyle w:val="ListParagraph"/>
         <w:spacing w:line="276" w:lineRule="auto"/>
         <w:ind w:left="1080"/>
         <w:rPr>
@@ -2230,7 +2356,7 @@
     </w:p>
     <w:p>
       <w:pPr>
-        <w:pStyle w:val="a3"/>
+        <w:pStyle w:val="ListParagraph"/>
         <w:numPr>
           <w:ilvl w:val="0"/>
           <w:numId w:val="7"/>
@@ -2242,7 +2368,23 @@
           <w:rFonts w:hint="cs"/>
           <w:rtl/>
         </w:rPr>
-        <w:t xml:space="preserve">בכדי להתגבר על המגבלות שתוארו במסגרת דרישות הממשק של המערכת, נעזר בתרשים </w:t>
+        <w:t xml:space="preserve">בכדי להתגבר על המגבלות שתוארו במסגרת </w:t>
+      </w:r>
+      <w:r>
+        <w:rPr>
+          <w:rFonts w:hint="cs"/>
+          <w:rtl/>
+        </w:rPr>
+        <w:t>מרכיבי</w:t>
+      </w:r>
+      <w:bookmarkStart w:id="0" w:name="_GoBack"/>
+      <w:bookmarkEnd w:id="0"/>
+      <w:r>
+        <w:rPr>
+          <w:rFonts w:hint="cs"/>
+          <w:rtl/>
+        </w:rPr>
+        <w:t xml:space="preserve"> הממשק של המערכת, נעזר בתרשים </w:t>
       </w:r>
       <w:r>
         <w:rPr>
@@ -2335,7 +2477,7 @@
     </w:p>
     <w:p>
       <w:pPr>
-        <w:pStyle w:val="a3"/>
+        <w:pStyle w:val="ListParagraph"/>
         <w:spacing w:line="276" w:lineRule="auto"/>
         <w:ind w:left="1080"/>
         <w:rPr>
@@ -2456,7 +2598,7 @@
     </w:p>
     <w:p>
       <w:pPr>
-        <w:pStyle w:val="a3"/>
+        <w:pStyle w:val="ListParagraph"/>
         <w:spacing w:line="276" w:lineRule="auto"/>
         <w:ind w:left="1080"/>
       </w:pPr>
@@ -3630,18 +3772,18 @@
     <w:lsdException w:name="Hashtag" w:semiHidden="1" w:unhideWhenUsed="1"/>
     <w:lsdException w:name="Unresolved Mention" w:semiHidden="1" w:unhideWhenUsed="1"/>
   </w:latentStyles>
-  <w:style w:type="paragraph" w:default="1" w:styleId="a">
+  <w:style w:type="paragraph" w:default="1" w:styleId="Normal">
     <w:name w:val="Normal"/>
     <w:qFormat/>
     <w:pPr>
       <w:bidi/>
     </w:pPr>
   </w:style>
-  <w:style w:type="paragraph" w:styleId="1">
+  <w:style w:type="paragraph" w:styleId="Heading1">
     <w:name w:val="heading 1"/>
-    <w:basedOn w:val="a"/>
-    <w:next w:val="a"/>
-    <w:link w:val="10"/>
+    <w:basedOn w:val="Normal"/>
+    <w:next w:val="Normal"/>
+    <w:link w:val="Heading1Char"/>
     <w:uiPriority w:val="9"/>
     <w:qFormat/>
     <w:rsid w:val="0045495B"/>
@@ -3658,13 +3800,13 @@
       <w:szCs w:val="32"/>
     </w:rPr>
   </w:style>
-  <w:style w:type="character" w:default="1" w:styleId="a0">
+  <w:style w:type="character" w:default="1" w:styleId="DefaultParagraphFont">
     <w:name w:val="Default Paragraph Font"/>
     <w:uiPriority w:val="1"/>
     <w:semiHidden/>
     <w:unhideWhenUsed/>
   </w:style>
-  <w:style w:type="table" w:default="1" w:styleId="a1">
+  <w:style w:type="table" w:default="1" w:styleId="TableNormal">
     <w:name w:val="Normal Table"/>
     <w:uiPriority w:val="99"/>
     <w:semiHidden/>
@@ -3679,15 +3821,15 @@
       </w:tblCellMar>
     </w:tblPr>
   </w:style>
-  <w:style w:type="numbering" w:default="1" w:styleId="a2">
+  <w:style w:type="numbering" w:default="1" w:styleId="NoList">
     <w:name w:val="No List"/>
     <w:uiPriority w:val="99"/>
     <w:semiHidden/>
     <w:unhideWhenUsed/>
   </w:style>
-  <w:style w:type="paragraph" w:styleId="a3">
+  <w:style w:type="paragraph" w:styleId="ListParagraph">
     <w:name w:val="List Paragraph"/>
-    <w:basedOn w:val="a"/>
+    <w:basedOn w:val="Normal"/>
     <w:uiPriority w:val="34"/>
     <w:qFormat/>
     <w:rsid w:val="007934B2"/>
@@ -3696,10 +3838,10 @@
       <w:contextualSpacing/>
     </w:pPr>
   </w:style>
-  <w:style w:type="character" w:customStyle="1" w:styleId="10">
-    <w:name w:val="כותרת 1 תו"/>
-    <w:basedOn w:val="a0"/>
-    <w:link w:val="1"/>
+  <w:style w:type="character" w:customStyle="1" w:styleId="Heading1Char">
+    <w:name w:val="Heading 1 Char"/>
+    <w:basedOn w:val="DefaultParagraphFont"/>
+    <w:link w:val="Heading1"/>
     <w:uiPriority w:val="9"/>
     <w:rsid w:val="0045495B"/>
     <w:rPr>
@@ -3711,7 +3853,7 @@
   </w:style>
   <w:style w:type="character" w:styleId="Hyperlink">
     <w:name w:val="Hyperlink"/>
-    <w:basedOn w:val="a0"/>
+    <w:basedOn w:val="DefaultParagraphFont"/>
     <w:uiPriority w:val="99"/>
     <w:unhideWhenUsed/>
     <w:rsid w:val="0045495B"/>
@@ -3720,9 +3862,9 @@
       <w:u w:val="single"/>
     </w:rPr>
   </w:style>
-  <w:style w:type="character" w:customStyle="1" w:styleId="11">
+  <w:style w:type="character" w:customStyle="1" w:styleId="1">
     <w:name w:val="אזכור לא מזוהה1"/>
-    <w:basedOn w:val="a0"/>
+    <w:basedOn w:val="DefaultParagraphFont"/>
     <w:uiPriority w:val="99"/>
     <w:semiHidden/>
     <w:unhideWhenUsed/>
@@ -4035,7 +4177,7 @@
 </file>
 
 <file path=customXml/itemProps1.xml><?xml version="1.0" encoding="utf-8"?>
-<ds:datastoreItem xmlns:ds="http://schemas.openxmlformats.org/officeDocument/2006/customXml" ds:itemID="{37A563F1-95AB-425C-ABB9-88EC495DE05A}">
+<ds:datastoreItem xmlns:ds="http://schemas.openxmlformats.org/officeDocument/2006/customXml" ds:itemID="{06E6778C-A56F-44FC-8961-463F08589A36}">
   <ds:schemaRefs>
     <ds:schemaRef ds:uri="http://schemas.openxmlformats.org/officeDocument/2006/bibliography"/>
   </ds:schemaRefs>

</xml_diff>